<commit_message>
Added questionnaire to card sort doc
</commit_message>
<xml_diff>
--- a/Card Sort and Questionnaires/Card Sort.docx
+++ b/Card Sort and Questionnaires/Card Sort.docx
@@ -21,8 +21,6 @@
       <w:r>
         <w:t>These are a list of cards that are potential links on a portfolio website. The object of the exercise is to group these in a way that makes sense to you. You then need to label each of these groups.</w:t>
       </w:r>
-      <w:bookmarkStart w:id="0" w:name="_GoBack"/>
-      <w:bookmarkEnd w:id="0"/>
     </w:p>
     <w:p/>
     <w:p/>
@@ -356,6 +354,217 @@
       </w:tr>
     </w:tbl>
     <w:p/>
+    <w:p/>
+    <w:p>
+      <w:pPr>
+        <w:pStyle w:val="NormalWeb"/>
+        <w:spacing w:before="0" w:beforeAutospacing="0" w:after="0" w:afterAutospacing="0"/>
+        <w:jc w:val="center"/>
+      </w:pPr>
+      <w:r>
+        <w:rPr>
+          <w:rFonts w:ascii="Arial" w:hAnsi="Arial" w:cs="Arial"/>
+          <w:b/>
+          <w:bCs/>
+          <w:color w:val="000000"/>
+          <w:sz w:val="22"/>
+          <w:szCs w:val="22"/>
+        </w:rPr>
+        <w:t>Questionnaire</w:t>
+      </w:r>
+    </w:p>
+    <w:p/>
+    <w:p>
+      <w:pPr>
+        <w:pStyle w:val="Heading4"/>
+        <w:spacing w:before="0" w:after="1240"/>
+      </w:pPr>
+      <w:r>
+        <w:rPr>
+          <w:b/>
+          <w:bCs/>
+          <w:color w:val="333E48"/>
+          <w:sz w:val="30"/>
+          <w:szCs w:val="30"/>
+        </w:rPr>
+        <w:t>1. Do you work in Web Development or for a recruitment agency?</w:t>
+      </w:r>
+    </w:p>
+    <w:p>
+      <w:pPr>
+        <w:pStyle w:val="Heading4"/>
+        <w:spacing w:line="480" w:lineRule="auto"/>
+      </w:pPr>
+      <w:r>
+        <w:rPr>
+          <w:b/>
+          <w:bCs/>
+        </w:rPr>
+        <w:t>Web Developer</w:t>
+      </w:r>
+    </w:p>
+    <w:p>
+      <w:pPr>
+        <w:pStyle w:val="NormalWeb"/>
+        <w:spacing w:before="0" w:beforeAutospacing="0" w:after="0" w:afterAutospacing="0" w:line="480" w:lineRule="auto"/>
+      </w:pPr>
+      <w:r>
+        <w:rPr>
+          <w:rFonts w:ascii="Arial" w:hAnsi="Arial" w:cs="Arial"/>
+          <w:color w:val="000000"/>
+          <w:sz w:val="22"/>
+          <w:szCs w:val="22"/>
+        </w:rPr>
+        <w:t>Recruiter</w:t>
+      </w:r>
+    </w:p>
+    <w:p>
+      <w:pPr>
+        <w:pStyle w:val="NormalWeb"/>
+        <w:spacing w:before="0" w:beforeAutospacing="0" w:after="0" w:afterAutospacing="0" w:line="480" w:lineRule="auto"/>
+      </w:pPr>
+      <w:r>
+        <w:rPr>
+          <w:rFonts w:ascii="Arial" w:hAnsi="Arial" w:cs="Arial"/>
+          <w:color w:val="000000"/>
+          <w:sz w:val="22"/>
+          <w:szCs w:val="22"/>
+        </w:rPr>
+        <w:t>Other (please specify)</w:t>
+      </w:r>
+    </w:p>
+    <w:p>
+      <w:pPr>
+        <w:spacing w:after="240"/>
+      </w:pPr>
+    </w:p>
+    <w:p>
+      <w:pPr>
+        <w:pStyle w:val="NormalWeb"/>
+        <w:spacing w:before="0" w:beforeAutospacing="0" w:after="1200" w:afterAutospacing="0"/>
+      </w:pPr>
+      <w:r>
+        <w:rPr>
+          <w:rFonts w:ascii="Arial" w:hAnsi="Arial" w:cs="Arial"/>
+          <w:color w:val="333E48"/>
+          <w:sz w:val="30"/>
+          <w:szCs w:val="30"/>
+        </w:rPr>
+        <w:t>2. Who would you expect to use this site?</w:t>
+      </w:r>
+    </w:p>
+    <w:p>
+      <w:pPr>
+        <w:pStyle w:val="Heading4"/>
+        <w:spacing w:before="0" w:after="1240"/>
+      </w:pPr>
+      <w:r>
+        <w:rPr>
+          <w:b/>
+          <w:bCs/>
+          <w:color w:val="333E48"/>
+          <w:sz w:val="30"/>
+          <w:szCs w:val="30"/>
+        </w:rPr>
+        <w:lastRenderedPageBreak/>
+        <w:t>3. Are there any items you would add to the card sort?</w:t>
+      </w:r>
+    </w:p>
+    <w:p>
+      <w:pPr>
+        <w:pStyle w:val="Heading4"/>
+        <w:spacing w:before="0" w:after="1240"/>
+      </w:pPr>
+      <w:r>
+        <w:rPr>
+          <w:b/>
+          <w:bCs/>
+          <w:color w:val="333E48"/>
+          <w:sz w:val="30"/>
+          <w:szCs w:val="30"/>
+        </w:rPr>
+        <w:t>4. Please provide a name and a way to contact you</w:t>
+      </w:r>
+    </w:p>
+    <w:p>
+      <w:pPr>
+        <w:pStyle w:val="NormalWeb"/>
+        <w:spacing w:before="0" w:beforeAutospacing="0" w:after="0" w:afterAutospacing="0" w:line="480" w:lineRule="auto"/>
+      </w:pPr>
+      <w:r>
+        <w:rPr>
+          <w:rFonts w:ascii="Arial" w:hAnsi="Arial" w:cs="Arial"/>
+          <w:color w:val="000000"/>
+          <w:sz w:val="22"/>
+          <w:szCs w:val="22"/>
+        </w:rPr>
+        <w:t xml:space="preserve">Name </w:t>
+      </w:r>
+    </w:p>
+    <w:p>
+      <w:pPr>
+        <w:pStyle w:val="NormalWeb"/>
+        <w:spacing w:before="0" w:beforeAutospacing="0" w:after="0" w:afterAutospacing="0" w:line="480" w:lineRule="auto"/>
+      </w:pPr>
+      <w:r>
+        <w:rPr>
+          <w:rFonts w:ascii="Arial" w:hAnsi="Arial" w:cs="Arial"/>
+          <w:color w:val="000000"/>
+          <w:sz w:val="22"/>
+          <w:szCs w:val="22"/>
+        </w:rPr>
+        <w:t xml:space="preserve">Company </w:t>
+      </w:r>
+    </w:p>
+    <w:p>
+      <w:pPr>
+        <w:pStyle w:val="NormalWeb"/>
+        <w:spacing w:before="0" w:beforeAutospacing="0" w:after="0" w:afterAutospacing="0" w:line="480" w:lineRule="auto"/>
+      </w:pPr>
+      <w:r>
+        <w:rPr>
+          <w:rFonts w:ascii="Arial" w:hAnsi="Arial" w:cs="Arial"/>
+          <w:color w:val="000000"/>
+          <w:sz w:val="22"/>
+          <w:szCs w:val="22"/>
+        </w:rPr>
+        <w:t xml:space="preserve">City/Town </w:t>
+      </w:r>
+    </w:p>
+    <w:p>
+      <w:pPr>
+        <w:pStyle w:val="NormalWeb"/>
+        <w:spacing w:before="0" w:beforeAutospacing="0" w:after="0" w:afterAutospacing="0" w:line="480" w:lineRule="auto"/>
+      </w:pPr>
+      <w:r>
+        <w:rPr>
+          <w:rFonts w:ascii="Arial" w:hAnsi="Arial" w:cs="Arial"/>
+          <w:color w:val="000000"/>
+          <w:sz w:val="22"/>
+          <w:szCs w:val="22"/>
+        </w:rPr>
+        <w:t xml:space="preserve">Country </w:t>
+      </w:r>
+    </w:p>
+    <w:p>
+      <w:pPr>
+        <w:pStyle w:val="NormalWeb"/>
+        <w:spacing w:before="0" w:beforeAutospacing="0" w:after="0" w:afterAutospacing="0" w:line="480" w:lineRule="auto"/>
+      </w:pPr>
+      <w:r>
+        <w:rPr>
+          <w:rFonts w:ascii="Arial" w:hAnsi="Arial" w:cs="Arial"/>
+          <w:color w:val="000000"/>
+          <w:sz w:val="22"/>
+          <w:szCs w:val="22"/>
+        </w:rPr>
+        <w:t xml:space="preserve">Email Address </w:t>
+      </w:r>
+    </w:p>
+    <w:p>
+      <w:bookmarkStart w:id="0" w:name="_GoBack"/>
+      <w:bookmarkEnd w:id="0"/>
+    </w:p>
     <w:sectPr>
       <w:pgSz w:w="12240" w:h="15840"/>
       <w:pgMar w:top="1440" w:right="1440" w:bottom="1440" w:left="1440" w:header="720" w:footer="720" w:gutter="0"/>
@@ -950,6 +1159,23 @@
       </w:tblCellMar>
     </w:tblPr>
   </w:style>
+  <w:style w:type="paragraph" w:styleId="NormalWeb">
+    <w:name w:val="Normal (Web)"/>
+    <w:basedOn w:val="Normal"/>
+    <w:uiPriority w:val="99"/>
+    <w:semiHidden/>
+    <w:unhideWhenUsed/>
+    <w:rsid w:val="00FA7946"/>
+    <w:pPr>
+      <w:spacing w:before="100" w:beforeAutospacing="1" w:after="100" w:afterAutospacing="1" w:line="240" w:lineRule="auto"/>
+    </w:pPr>
+    <w:rPr>
+      <w:rFonts w:ascii="Times New Roman" w:eastAsia="Times New Roman" w:hAnsi="Times New Roman" w:cs="Times New Roman"/>
+      <w:sz w:val="24"/>
+      <w:szCs w:val="24"/>
+      <w:lang w:val="en-GB"/>
+    </w:rPr>
+  </w:style>
 </w:styles>
 </file>
 

</xml_diff>

<commit_message>
Added links to online card sort to doc for reference
</commit_message>
<xml_diff>
--- a/Card Sort and Questionnaires/Card Sort.docx
+++ b/Card Sort and Questionnaires/Card Sort.docx
@@ -561,9 +561,44 @@
         <w:t xml:space="preserve">Email Address </w:t>
       </w:r>
     </w:p>
-    <w:p>
+    <w:p/>
+    <w:p/>
+    <w:p/>
+    <w:p/>
+    <w:p/>
+    <w:p/>
+    <w:p/>
+    <w:p/>
+    <w:p/>
+    <w:p/>
+    <w:p/>
+    <w:p/>
+    <w:p/>
+    <w:p/>
+    <w:p/>
+    <w:p/>
+    <w:p>
+      <w:r>
+        <w:t xml:space="preserve">Card Sort - </w:t>
+      </w:r>
+      <w:hyperlink r:id="rId4" w:history="1">
+        <w:r>
+          <w:rPr>
+            <w:rStyle w:val="Hyperlink"/>
+          </w:rPr>
+          <w:t>https://trello.com/b/z4vzNFVe/card-sort</w:t>
+        </w:r>
+      </w:hyperlink>
+    </w:p>
+    <w:p>
+      <w:r>
+        <w:t xml:space="preserve">Questionnaire - </w:t>
+      </w:r>
       <w:bookmarkStart w:id="0" w:name="_GoBack"/>
       <w:bookmarkEnd w:id="0"/>
+      <w:r>
+        <w:t>https://www.surveymonkey.co.uk/r/WCXDHXN</w:t>
+      </w:r>
     </w:p>
     <w:sectPr>
       <w:pgSz w:w="12240" w:h="15840"/>
@@ -1176,6 +1211,29 @@
       <w:lang w:val="en-GB"/>
     </w:rPr>
   </w:style>
+  <w:style w:type="character" w:styleId="Hyperlink">
+    <w:name w:val="Hyperlink"/>
+    <w:basedOn w:val="DefaultParagraphFont"/>
+    <w:uiPriority w:val="99"/>
+    <w:unhideWhenUsed/>
+    <w:rsid w:val="005338B8"/>
+    <w:rPr>
+      <w:color w:val="0000FF" w:themeColor="hyperlink"/>
+      <w:u w:val="single"/>
+    </w:rPr>
+  </w:style>
+  <w:style w:type="character" w:styleId="UnresolvedMention">
+    <w:name w:val="Unresolved Mention"/>
+    <w:basedOn w:val="DefaultParagraphFont"/>
+    <w:uiPriority w:val="99"/>
+    <w:semiHidden/>
+    <w:unhideWhenUsed/>
+    <w:rsid w:val="005338B8"/>
+    <w:rPr>
+      <w:color w:val="605E5C"/>
+      <w:shd w:val="clear" w:color="auto" w:fill="E1DFDD"/>
+    </w:rPr>
+  </w:style>
 </w:styles>
 </file>
 

</xml_diff>

<commit_message>
changes to card sort doc
</commit_message>
<xml_diff>
--- a/Card Sort and Questionnaires/Card Sort.docx
+++ b/Card Sort and Questionnaires/Card Sort.docx
@@ -21,6 +21,11 @@
       <w:r>
         <w:t>These are a list of cards that are potential links on a portfolio website. The object of the exercise is to group these in a way that makes sense to you. You then need to label each of these groups.</w:t>
       </w:r>
+      <w:r>
+        <w:t xml:space="preserve"> This is all about your opinion, there is no right or wrong answer =)</w:t>
+      </w:r>
+      <w:bookmarkStart w:id="0" w:name="_GoBack"/>
+      <w:bookmarkEnd w:id="0"/>
     </w:p>
     <w:p/>
     <w:p/>
@@ -594,8 +599,6 @@
       <w:r>
         <w:t xml:space="preserve">Questionnaire - </w:t>
       </w:r>
-      <w:bookmarkStart w:id="0" w:name="_GoBack"/>
-      <w:bookmarkEnd w:id="0"/>
       <w:r>
         <w:t>https://www.surveymonkey.co.uk/r/WCXDHXN</w:t>
       </w:r>

</xml_diff>